<commit_message>
adding response options to the dropdown menus
</commit_message>
<xml_diff>
--- a/ANES_questions_list.docx
+++ b/ANES_questions_list.docx
@@ -382,6 +382,12 @@
         <w:t xml:space="preserve"> </w:t>
       </w:r>
       <w:r>
+        <w:t>V201151</w:t>
+      </w:r>
+      <w:r>
+        <w:t xml:space="preserve"> </w:t>
+      </w:r>
+      <w:r>
         <w:t>PRE: FEELING THERMOMETER: JOE BIDEN, DEMOCRATIC PRESIDENTIAL CANDIDATE</w:t>
       </w:r>
     </w:p>
@@ -1084,13 +1090,7 @@
         <w:t xml:space="preserve"> </w:t>
       </w:r>
       <w:r>
-        <w:t>V201200 PRE: 7PT SCALE LIBERAL-CONSERVATIVE SELF</w:t>
-      </w:r>
-      <w:r>
-        <w:t xml:space="preserve"> / </w:t>
-      </w:r>
-      <w:r>
-        <w:t>V201201 PRE: IF R HAD TO CHOOSE LIBERAL OR CONSERVATIVE SELF-PLACEMT</w:t>
+        <w:t>V201200 PRE: 7PT SCALE LIBERAL-CONSERVATIVE SELF / V201201 PRE: IF R HAD TO CHOOSE LIBERAL OR CONSERVATIVE SELF-PLACEMT</w:t>
       </w:r>
     </w:p>
     <w:p>
@@ -1132,7 +1132,10 @@
         <w:t xml:space="preserve"> </w:t>
       </w:r>
       <w:r>
-        <w:t>V201229 PRE: PARTY IDENTIFICATION STRONG - DEMOCRAT REPUBLICAN</w:t>
+        <w:t>V201231x</w:t>
+      </w:r>
+      <w:r>
+        <w:t xml:space="preserve"> PRE: PARTY IDENTIFICATION STRONG - DEMOCRAT REPUBLICAN</w:t>
       </w:r>
     </w:p>
     <w:p>
@@ -1232,10 +1235,7 @@
         <w:t xml:space="preserve"> </w:t>
       </w:r>
       <w:r>
-        <w:t>V201227 PRE: PARTY CONTROL OR SPLIT GOVERNMENT</w:t>
-      </w:r>
-      <w:r>
-        <w:t xml:space="preserve"> </w:t>
+        <w:t xml:space="preserve">V201227 PRE: PARTY CONTROL OR SPLIT GOVERNMENT </w:t>
       </w:r>
     </w:p>
     <w:p>

</xml_diff>

<commit_message>
js final except before adding intercept and slope
</commit_message>
<xml_diff>
--- a/ANES_questions_list.docx
+++ b/ANES_questions_list.docx
@@ -382,10 +382,7 @@
         <w:t xml:space="preserve"> </w:t>
       </w:r>
       <w:r>
-        <w:t>V201151</w:t>
-      </w:r>
-      <w:r>
-        <w:t xml:space="preserve"> </w:t>
+        <w:t xml:space="preserve">V201151 </w:t>
       </w:r>
       <w:r>
         <w:t>PRE: FEELING THERMOMETER: JOE BIDEN, DEMOCRATIC PRESIDENTIAL CANDIDATE</w:t>
@@ -1443,7 +1440,6 @@
         </w:rPr>
         <w:t xml:space="preserve"> </w:t>
       </w:r>
-      <w:proofErr w:type="spellStart"/>
       <w:r>
         <w:rPr>
           <w:rFonts w:ascii="Consolas" w:eastAsia="Times New Roman" w:hAnsi="Consolas" w:cs="Times New Roman"/>
@@ -1455,7 +1451,6 @@
         </w:rPr>
         <w:t>partyIDs</w:t>
       </w:r>
-      <w:proofErr w:type="spellEnd"/>
       <w:r>
         <w:rPr>
           <w:rFonts w:ascii="Consolas" w:eastAsia="Times New Roman" w:hAnsi="Consolas" w:cs="Times New Roman"/>
@@ -1679,7 +1674,6 @@
         </w:rPr>
         <w:t>"No Response"</w:t>
       </w:r>
-      <w:proofErr w:type="gramStart"/>
       <w:r>
         <w:rPr>
           <w:rFonts w:ascii="Consolas" w:eastAsia="Times New Roman" w:hAnsi="Consolas" w:cs="Times New Roman"/>
@@ -1691,7 +1685,6 @@
         </w:rPr>
         <w:t>];</w:t>
       </w:r>
-      <w:proofErr w:type="gramEnd"/>
     </w:p>
     <w:p>
       <w:pPr>
@@ -3263,7 +3256,6 @@
         </w:rPr>
         <w:t>"No Response"</w:t>
       </w:r>
-      <w:proofErr w:type="gramStart"/>
       <w:r>
         <w:rPr>
           <w:rFonts w:ascii="Consolas" w:eastAsia="Times New Roman" w:hAnsi="Consolas" w:cs="Times New Roman"/>
@@ -3275,7 +3267,6 @@
         </w:rPr>
         <w:t>];</w:t>
       </w:r>
-      <w:proofErr w:type="gramEnd"/>
     </w:p>
     <w:p>
       <w:pPr>
@@ -3477,7 +3468,6 @@
         </w:rPr>
         <w:t>"No Response"</w:t>
       </w:r>
-      <w:proofErr w:type="gramStart"/>
       <w:r>
         <w:rPr>
           <w:rFonts w:ascii="Consolas" w:eastAsia="Times New Roman" w:hAnsi="Consolas" w:cs="Times New Roman"/>
@@ -3489,7 +3479,6 @@
         </w:rPr>
         <w:t>];</w:t>
       </w:r>
-      <w:proofErr w:type="gramEnd"/>
     </w:p>
     <w:p>
       <w:pPr>
@@ -3713,7 +3702,6 @@
         </w:rPr>
         <w:t>"No Response"</w:t>
       </w:r>
-      <w:proofErr w:type="gramStart"/>
       <w:r>
         <w:rPr>
           <w:rFonts w:ascii="Consolas" w:eastAsia="Times New Roman" w:hAnsi="Consolas" w:cs="Times New Roman"/>
@@ -3725,7 +3713,6 @@
         </w:rPr>
         <w:t>];</w:t>
       </w:r>
-      <w:proofErr w:type="gramEnd"/>
     </w:p>
     <w:p>
       <w:pPr>
@@ -3762,7 +3749,6 @@
         </w:rPr>
         <w:t xml:space="preserve"> </w:t>
       </w:r>
-      <w:proofErr w:type="spellStart"/>
       <w:r>
         <w:rPr>
           <w:rFonts w:ascii="Consolas" w:eastAsia="Times New Roman" w:hAnsi="Consolas" w:cs="Times New Roman"/>
@@ -3774,7 +3760,6 @@
         </w:rPr>
         <w:t>rightTrack</w:t>
       </w:r>
-      <w:proofErr w:type="spellEnd"/>
       <w:r>
         <w:rPr>
           <w:rFonts w:ascii="Consolas" w:eastAsia="Times New Roman" w:hAnsi="Consolas" w:cs="Times New Roman"/>
@@ -3907,7 +3892,6 @@
         </w:rPr>
         <w:t>"No Response"</w:t>
       </w:r>
-      <w:proofErr w:type="gramStart"/>
       <w:r>
         <w:rPr>
           <w:rFonts w:ascii="Consolas" w:eastAsia="Times New Roman" w:hAnsi="Consolas" w:cs="Times New Roman"/>
@@ -3919,7 +3903,6 @@
         </w:rPr>
         <w:t>];</w:t>
       </w:r>
-      <w:proofErr w:type="gramEnd"/>
     </w:p>
     <w:p>
       <w:pPr>
@@ -3956,7 +3939,6 @@
         </w:rPr>
         <w:t xml:space="preserve"> </w:t>
       </w:r>
-      <w:proofErr w:type="spellStart"/>
       <w:r>
         <w:rPr>
           <w:rFonts w:ascii="Consolas" w:eastAsia="Times New Roman" w:hAnsi="Consolas" w:cs="Times New Roman"/>
@@ -3968,7 +3950,6 @@
         </w:rPr>
         <w:t>thermoBiden</w:t>
       </w:r>
-      <w:proofErr w:type="spellEnd"/>
       <w:r>
         <w:rPr>
           <w:rFonts w:ascii="Consolas" w:eastAsia="Times New Roman" w:hAnsi="Consolas" w:cs="Times New Roman"/>
@@ -6404,7 +6385,6 @@
         </w:rPr>
         <w:t>"No Response"</w:t>
       </w:r>
-      <w:proofErr w:type="gramStart"/>
       <w:r>
         <w:rPr>
           <w:rFonts w:ascii="Consolas" w:eastAsia="Times New Roman" w:hAnsi="Consolas" w:cs="Times New Roman"/>
@@ -6416,7 +6396,6 @@
         </w:rPr>
         <w:t>];</w:t>
       </w:r>
-      <w:proofErr w:type="gramEnd"/>
     </w:p>
     <w:p>
       <w:pPr>
@@ -6453,7 +6432,6 @@
         </w:rPr>
         <w:t xml:space="preserve"> </w:t>
       </w:r>
-      <w:proofErr w:type="spellStart"/>
       <w:r>
         <w:rPr>
           <w:rFonts w:ascii="Consolas" w:eastAsia="Times New Roman" w:hAnsi="Consolas" w:cs="Times New Roman"/>
@@ -6465,7 +6443,6 @@
         </w:rPr>
         <w:t>thermoTrump</w:t>
       </w:r>
-      <w:proofErr w:type="spellEnd"/>
       <w:r>
         <w:rPr>
           <w:rFonts w:ascii="Consolas" w:eastAsia="Times New Roman" w:hAnsi="Consolas" w:cs="Times New Roman"/>
@@ -8901,7 +8878,6 @@
         </w:rPr>
         <w:t>"No Response"</w:t>
       </w:r>
-      <w:proofErr w:type="gramStart"/>
       <w:r>
         <w:rPr>
           <w:rFonts w:ascii="Consolas" w:eastAsia="Times New Roman" w:hAnsi="Consolas" w:cs="Times New Roman"/>
@@ -8913,7 +8889,6 @@
         </w:rPr>
         <w:t>];</w:t>
       </w:r>
-      <w:proofErr w:type="gramEnd"/>
     </w:p>
     <w:p>
       <w:pPr>
@@ -8950,7 +8925,6 @@
         </w:rPr>
         <w:t xml:space="preserve"> </w:t>
       </w:r>
-      <w:proofErr w:type="spellStart"/>
       <w:r>
         <w:rPr>
           <w:rFonts w:ascii="Consolas" w:eastAsia="Times New Roman" w:hAnsi="Consolas" w:cs="Times New Roman"/>
@@ -8962,7 +8936,6 @@
         </w:rPr>
         <w:t>raceEthnicity</w:t>
       </w:r>
-      <w:proofErr w:type="spellEnd"/>
       <w:r>
         <w:rPr>
           <w:rFonts w:ascii="Consolas" w:eastAsia="Times New Roman" w:hAnsi="Consolas" w:cs="Times New Roman"/>
@@ -9259,7 +9232,6 @@
         </w:rPr>
         <w:t>"No Response"</w:t>
       </w:r>
-      <w:proofErr w:type="gramStart"/>
       <w:r>
         <w:rPr>
           <w:rFonts w:ascii="Consolas" w:eastAsia="Times New Roman" w:hAnsi="Consolas" w:cs="Times New Roman"/>
@@ -9271,7 +9243,6 @@
         </w:rPr>
         <w:t>];</w:t>
       </w:r>
-      <w:proofErr w:type="gramEnd"/>
     </w:p>
     <w:p>
       <w:pPr>
@@ -9991,7 +9962,6 @@
         </w:rPr>
         <w:t>"No Response"</w:t>
       </w:r>
-      <w:proofErr w:type="gramStart"/>
       <w:r>
         <w:rPr>
           <w:rFonts w:ascii="Consolas" w:eastAsia="Times New Roman" w:hAnsi="Consolas" w:cs="Times New Roman"/>
@@ -10003,7 +9973,6 @@
         </w:rPr>
         <w:t>];</w:t>
       </w:r>
-      <w:proofErr w:type="gramEnd"/>
     </w:p>
     <w:p>
       <w:pPr>
@@ -10040,7 +10009,6 @@
         </w:rPr>
         <w:t xml:space="preserve"> </w:t>
       </w:r>
-      <w:proofErr w:type="spellStart"/>
       <w:r>
         <w:rPr>
           <w:rFonts w:ascii="Consolas" w:eastAsia="Times New Roman" w:hAnsi="Consolas" w:cs="Times New Roman"/>
@@ -10052,7 +10020,6 @@
         </w:rPr>
         <w:t>primaryVote</w:t>
       </w:r>
-      <w:proofErr w:type="spellEnd"/>
       <w:r>
         <w:rPr>
           <w:rFonts w:ascii="Consolas" w:eastAsia="Times New Roman" w:hAnsi="Consolas" w:cs="Times New Roman"/>
@@ -10095,19 +10062,7 @@
           <w:szCs w:val="21"/>
           <w14:ligatures w14:val="none"/>
         </w:rPr>
-        <w:t>"&lt;select if voted in primary&gt;</w:t>
-      </w:r>
-      <w:proofErr w:type="gramStart"/>
-      <w:r>
-        <w:rPr>
-          <w:rFonts w:ascii="Consolas" w:eastAsia="Times New Roman" w:hAnsi="Consolas" w:cs="Times New Roman"/>
-          <w:color w:val="CE9178"/>
-          <w:kern w:val="0"/>
-          <w:sz w:val="21"/>
-          <w:szCs w:val="21"/>
-          <w14:ligatures w14:val="none"/>
-        </w:rPr>
-        <w:t>"</w:t>
+        <w:t>"&lt;select if voted in primary&gt;"</w:t>
       </w:r>
       <w:r>
         <w:rPr>
@@ -10120,7 +10075,6 @@
         </w:rPr>
         <w:t xml:space="preserve"> ,</w:t>
       </w:r>
-      <w:proofErr w:type="gramEnd"/>
       <w:r>
         <w:rPr>
           <w:rFonts w:ascii="Consolas" w:eastAsia="Times New Roman" w:hAnsi="Consolas" w:cs="Times New Roman"/>
@@ -10223,7 +10177,6 @@
         </w:rPr>
         <w:t>"No Response"</w:t>
       </w:r>
-      <w:proofErr w:type="gramStart"/>
       <w:r>
         <w:rPr>
           <w:rFonts w:ascii="Consolas" w:eastAsia="Times New Roman" w:hAnsi="Consolas" w:cs="Times New Roman"/>
@@ -10235,7 +10188,6 @@
         </w:rPr>
         <w:t>];</w:t>
       </w:r>
-      <w:proofErr w:type="gramEnd"/>
     </w:p>
     <w:p>
       <w:pPr>
@@ -10259,45 +10211,8 @@
           <w:szCs w:val="21"/>
           <w14:ligatures w14:val="none"/>
         </w:rPr>
-        <w:t xml:space="preserve">// const </w:t>
-      </w:r>
-      <w:proofErr w:type="spellStart"/>
-      <w:r>
-        <w:rPr>
-          <w:rFonts w:ascii="Consolas" w:eastAsia="Times New Roman" w:hAnsi="Consolas" w:cs="Times New Roman"/>
-          <w:color w:val="6A9955"/>
-          <w:kern w:val="0"/>
-          <w:sz w:val="21"/>
-          <w:szCs w:val="21"/>
-          <w14:ligatures w14:val="none"/>
-        </w:rPr>
-        <w:t>agesVoting</w:t>
-      </w:r>
-      <w:proofErr w:type="spellEnd"/>
-      <w:r>
-        <w:rPr>
-          <w:rFonts w:ascii="Consolas" w:eastAsia="Times New Roman" w:hAnsi="Consolas" w:cs="Times New Roman"/>
-          <w:color w:val="6A9955"/>
-          <w:kern w:val="0"/>
-          <w:sz w:val="21"/>
-          <w:szCs w:val="21"/>
-          <w14:ligatures w14:val="none"/>
-        </w:rPr>
-        <w:t xml:space="preserve"> = ["&lt;select age&gt;"</w:t>
-      </w:r>
-      <w:proofErr w:type="gramStart"/>
-      <w:r>
-        <w:rPr>
-          <w:rFonts w:ascii="Consolas" w:eastAsia="Times New Roman" w:hAnsi="Consolas" w:cs="Times New Roman"/>
-          <w:color w:val="6A9955"/>
-          <w:kern w:val="0"/>
-          <w:sz w:val="21"/>
-          <w:szCs w:val="21"/>
-          <w14:ligatures w14:val="none"/>
-        </w:rPr>
-        <w:t>];</w:t>
-      </w:r>
-      <w:proofErr w:type="gramEnd"/>
+        <w:t>// const agesVoting = ["&lt;select age&gt;"];</w:t>
+      </w:r>
     </w:p>
     <w:p>
       <w:pPr>
@@ -10321,45 +10236,8 @@
           <w:szCs w:val="21"/>
           <w14:ligatures w14:val="none"/>
         </w:rPr>
-        <w:t xml:space="preserve">// const </w:t>
-      </w:r>
-      <w:proofErr w:type="spellStart"/>
-      <w:r>
-        <w:rPr>
-          <w:rFonts w:ascii="Consolas" w:eastAsia="Times New Roman" w:hAnsi="Consolas" w:cs="Times New Roman"/>
-          <w:color w:val="6A9955"/>
-          <w:kern w:val="0"/>
-          <w:sz w:val="21"/>
-          <w:szCs w:val="21"/>
-          <w14:ligatures w14:val="none"/>
-        </w:rPr>
-        <w:t>gendersVoting</w:t>
-      </w:r>
-      <w:proofErr w:type="spellEnd"/>
-      <w:r>
-        <w:rPr>
-          <w:rFonts w:ascii="Consolas" w:eastAsia="Times New Roman" w:hAnsi="Consolas" w:cs="Times New Roman"/>
-          <w:color w:val="6A9955"/>
-          <w:kern w:val="0"/>
-          <w:sz w:val="21"/>
-          <w:szCs w:val="21"/>
-          <w14:ligatures w14:val="none"/>
-        </w:rPr>
-        <w:t xml:space="preserve"> = ["&lt;select gender&gt;"</w:t>
-      </w:r>
-      <w:proofErr w:type="gramStart"/>
-      <w:r>
-        <w:rPr>
-          <w:rFonts w:ascii="Consolas" w:eastAsia="Times New Roman" w:hAnsi="Consolas" w:cs="Times New Roman"/>
-          <w:color w:val="6A9955"/>
-          <w:kern w:val="0"/>
-          <w:sz w:val="21"/>
-          <w:szCs w:val="21"/>
-          <w14:ligatures w14:val="none"/>
-        </w:rPr>
-        <w:t>];</w:t>
-      </w:r>
-      <w:proofErr w:type="gramEnd"/>
+        <w:t>// const gendersVoting = ["&lt;select gender&gt;"];</w:t>
+      </w:r>
     </w:p>
     <w:p>
       <w:pPr>
@@ -10383,45 +10261,8 @@
           <w:szCs w:val="21"/>
           <w14:ligatures w14:val="none"/>
         </w:rPr>
-        <w:t xml:space="preserve">// const </w:t>
-      </w:r>
-      <w:proofErr w:type="spellStart"/>
-      <w:r>
-        <w:rPr>
-          <w:rFonts w:ascii="Consolas" w:eastAsia="Times New Roman" w:hAnsi="Consolas" w:cs="Times New Roman"/>
-          <w:color w:val="6A9955"/>
-          <w:kern w:val="0"/>
-          <w:sz w:val="21"/>
-          <w:szCs w:val="21"/>
-          <w14:ligatures w14:val="none"/>
-        </w:rPr>
-        <w:t>raceEthnicityVoting</w:t>
-      </w:r>
-      <w:proofErr w:type="spellEnd"/>
-      <w:r>
-        <w:rPr>
-          <w:rFonts w:ascii="Consolas" w:eastAsia="Times New Roman" w:hAnsi="Consolas" w:cs="Times New Roman"/>
-          <w:color w:val="6A9955"/>
-          <w:kern w:val="0"/>
-          <w:sz w:val="21"/>
-          <w:szCs w:val="21"/>
-          <w14:ligatures w14:val="none"/>
-        </w:rPr>
-        <w:t xml:space="preserve"> = ["&lt;select race/ethnicity&gt;"</w:t>
-      </w:r>
-      <w:proofErr w:type="gramStart"/>
-      <w:r>
-        <w:rPr>
-          <w:rFonts w:ascii="Consolas" w:eastAsia="Times New Roman" w:hAnsi="Consolas" w:cs="Times New Roman"/>
-          <w:color w:val="6A9955"/>
-          <w:kern w:val="0"/>
-          <w:sz w:val="21"/>
-          <w:szCs w:val="21"/>
-          <w14:ligatures w14:val="none"/>
-        </w:rPr>
-        <w:t>];</w:t>
-      </w:r>
-      <w:proofErr w:type="gramEnd"/>
+        <w:t>// const raceEthnicityVoting = ["&lt;select race/ethnicity&gt;"];</w:t>
+      </w:r>
     </w:p>
     <w:p>
       <w:pPr>
@@ -10458,7 +10299,6 @@
         </w:rPr>
         <w:t xml:space="preserve"> </w:t>
       </w:r>
-      <w:proofErr w:type="spellStart"/>
       <w:r>
         <w:rPr>
           <w:rFonts w:ascii="Consolas" w:eastAsia="Times New Roman" w:hAnsi="Consolas" w:cs="Times New Roman"/>
@@ -10470,7 +10310,6 @@
         </w:rPr>
         <w:t>yearsCommunity</w:t>
       </w:r>
-      <w:proofErr w:type="spellEnd"/>
       <w:r>
         <w:rPr>
           <w:rFonts w:ascii="Consolas" w:eastAsia="Times New Roman" w:hAnsi="Consolas" w:cs="Times New Roman"/>
@@ -11520,21 +11359,8 @@
           <w:szCs w:val="21"/>
           <w14:ligatures w14:val="none"/>
         </w:rPr>
-        <w:t>,</w:t>
-      </w:r>
-      <w:proofErr w:type="gramStart"/>
-      <w:r>
-        <w:rPr>
-          <w:rFonts w:ascii="Consolas" w:eastAsia="Times New Roman" w:hAnsi="Consolas" w:cs="Times New Roman"/>
-          <w:color w:val="CCCCCC"/>
-          <w:kern w:val="0"/>
-          <w:sz w:val="21"/>
-          <w:szCs w:val="21"/>
-          <w14:ligatures w14:val="none"/>
-        </w:rPr>
-        <w:t>];</w:t>
-      </w:r>
-      <w:proofErr w:type="gramEnd"/>
+        <w:t>,];</w:t>
+      </w:r>
     </w:p>
     <w:p>
       <w:pPr>
@@ -11558,45 +11384,8 @@
           <w:szCs w:val="21"/>
           <w14:ligatures w14:val="none"/>
         </w:rPr>
-        <w:t xml:space="preserve">// const </w:t>
-      </w:r>
-      <w:proofErr w:type="spellStart"/>
-      <w:r>
-        <w:rPr>
-          <w:rFonts w:ascii="Consolas" w:eastAsia="Times New Roman" w:hAnsi="Consolas" w:cs="Times New Roman"/>
-          <w:color w:val="6A9955"/>
-          <w:kern w:val="0"/>
-          <w:sz w:val="21"/>
-          <w:szCs w:val="21"/>
-          <w14:ligatures w14:val="none"/>
-        </w:rPr>
-        <w:t>incomeVoting</w:t>
-      </w:r>
-      <w:proofErr w:type="spellEnd"/>
-      <w:r>
-        <w:rPr>
-          <w:rFonts w:ascii="Consolas" w:eastAsia="Times New Roman" w:hAnsi="Consolas" w:cs="Times New Roman"/>
-          <w:color w:val="6A9955"/>
-          <w:kern w:val="0"/>
-          <w:sz w:val="21"/>
-          <w:szCs w:val="21"/>
-          <w14:ligatures w14:val="none"/>
-        </w:rPr>
-        <w:t xml:space="preserve"> = ["&lt;select income&gt;"</w:t>
-      </w:r>
-      <w:proofErr w:type="gramStart"/>
-      <w:r>
-        <w:rPr>
-          <w:rFonts w:ascii="Consolas" w:eastAsia="Times New Roman" w:hAnsi="Consolas" w:cs="Times New Roman"/>
-          <w:color w:val="6A9955"/>
-          <w:kern w:val="0"/>
-          <w:sz w:val="21"/>
-          <w:szCs w:val="21"/>
-          <w14:ligatures w14:val="none"/>
-        </w:rPr>
-        <w:t>];</w:t>
-      </w:r>
-      <w:proofErr w:type="gramEnd"/>
+        <w:t>// const incomeVoting = ["&lt;select income&gt;"];</w:t>
+      </w:r>
     </w:p>
     <w:p>
       <w:pPr>
@@ -11633,7 +11422,6 @@
         </w:rPr>
         <w:t xml:space="preserve"> </w:t>
       </w:r>
-      <w:proofErr w:type="spellStart"/>
       <w:r>
         <w:rPr>
           <w:rFonts w:ascii="Consolas" w:eastAsia="Times New Roman" w:hAnsi="Consolas" w:cs="Times New Roman"/>
@@ -11645,7 +11433,6 @@
         </w:rPr>
         <w:t>swingState</w:t>
       </w:r>
-      <w:proofErr w:type="spellEnd"/>
       <w:r>
         <w:rPr>
           <w:rFonts w:ascii="Consolas" w:eastAsia="Times New Roman" w:hAnsi="Consolas" w:cs="Times New Roman"/>
@@ -11688,42 +11475,18 @@
           <w:szCs w:val="21"/>
           <w14:ligatures w14:val="none"/>
         </w:rPr>
-        <w:t>"&lt;select if believe swing state&gt;</w:t>
-      </w:r>
-      <w:proofErr w:type="gramStart"/>
-      <w:r>
-        <w:rPr>
-          <w:rFonts w:ascii="Consolas" w:eastAsia="Times New Roman" w:hAnsi="Consolas" w:cs="Times New Roman"/>
-          <w:color w:val="CE9178"/>
-          <w:kern w:val="0"/>
-          <w:sz w:val="21"/>
-          <w:szCs w:val="21"/>
-          <w14:ligatures w14:val="none"/>
-        </w:rPr>
-        <w:t>"</w:t>
-      </w:r>
-      <w:r>
-        <w:rPr>
-          <w:rFonts w:ascii="Consolas" w:eastAsia="Times New Roman" w:hAnsi="Consolas" w:cs="Times New Roman"/>
-          <w:color w:val="CCCCCC"/>
-          <w:kern w:val="0"/>
-          <w:sz w:val="21"/>
-          <w:szCs w:val="21"/>
-          <w14:ligatures w14:val="none"/>
-        </w:rPr>
-        <w:t xml:space="preserve"> ,</w:t>
-      </w:r>
-      <w:proofErr w:type="gramEnd"/>
-      <w:r>
-        <w:rPr>
-          <w:rFonts w:ascii="Consolas" w:eastAsia="Times New Roman" w:hAnsi="Consolas" w:cs="Times New Roman"/>
-          <w:color w:val="CCCCCC"/>
-          <w:kern w:val="0"/>
-          <w:sz w:val="21"/>
-          <w:szCs w:val="21"/>
-          <w14:ligatures w14:val="none"/>
-        </w:rPr>
-        <w:t xml:space="preserve"> </w:t>
+        <w:t>"&lt;select if believe swing state&gt;"</w:t>
+      </w:r>
+      <w:r>
+        <w:rPr>
+          <w:rFonts w:ascii="Consolas" w:eastAsia="Times New Roman" w:hAnsi="Consolas" w:cs="Times New Roman"/>
+          <w:color w:val="CCCCCC"/>
+          <w:kern w:val="0"/>
+          <w:sz w:val="21"/>
+          <w:szCs w:val="21"/>
+          <w14:ligatures w14:val="none"/>
+        </w:rPr>
+        <w:t xml:space="preserve"> , </w:t>
       </w:r>
       <w:r>
         <w:rPr>
@@ -11849,7 +11612,6 @@
         </w:rPr>
         <w:t>"No Response"</w:t>
       </w:r>
-      <w:proofErr w:type="gramStart"/>
       <w:r>
         <w:rPr>
           <w:rFonts w:ascii="Consolas" w:eastAsia="Times New Roman" w:hAnsi="Consolas" w:cs="Times New Roman"/>
@@ -11861,7 +11623,6 @@
         </w:rPr>
         <w:t>];</w:t>
       </w:r>
-      <w:proofErr w:type="gramEnd"/>
     </w:p>
     <w:p>
       <w:pPr>
@@ -11995,19 +11756,7 @@
           <w:szCs w:val="21"/>
           <w14:ligatures w14:val="none"/>
         </w:rPr>
-        <w:t>"Liberal</w:t>
-      </w:r>
-      <w:proofErr w:type="gramStart"/>
-      <w:r>
-        <w:rPr>
-          <w:rFonts w:ascii="Consolas" w:eastAsia="Times New Roman" w:hAnsi="Consolas" w:cs="Times New Roman"/>
-          <w:color w:val="CE9178"/>
-          <w:kern w:val="0"/>
-          <w:sz w:val="21"/>
-          <w:szCs w:val="21"/>
-          <w14:ligatures w14:val="none"/>
-        </w:rPr>
-        <w:t>"</w:t>
+        <w:t>"Liberal"</w:t>
       </w:r>
       <w:r>
         <w:rPr>
@@ -12020,7 +11769,6 @@
         </w:rPr>
         <w:t xml:space="preserve"> ,</w:t>
       </w:r>
-      <w:proofErr w:type="gramEnd"/>
       <w:r>
         <w:rPr>
           <w:rFonts w:ascii="Consolas" w:eastAsia="Times New Roman" w:hAnsi="Consolas" w:cs="Times New Roman"/>
@@ -12110,19 +11858,7 @@
           <w:szCs w:val="21"/>
           <w14:ligatures w14:val="none"/>
         </w:rPr>
-        <w:t>"Conservative</w:t>
-      </w:r>
-      <w:proofErr w:type="gramStart"/>
-      <w:r>
-        <w:rPr>
-          <w:rFonts w:ascii="Consolas" w:eastAsia="Times New Roman" w:hAnsi="Consolas" w:cs="Times New Roman"/>
-          <w:color w:val="CE9178"/>
-          <w:kern w:val="0"/>
-          <w:sz w:val="21"/>
-          <w:szCs w:val="21"/>
-          <w14:ligatures w14:val="none"/>
-        </w:rPr>
-        <w:t>"</w:t>
+        <w:t>"Conservative"</w:t>
       </w:r>
       <w:r>
         <w:rPr>
@@ -12135,7 +11871,6 @@
         </w:rPr>
         <w:t xml:space="preserve"> ,</w:t>
       </w:r>
-      <w:proofErr w:type="gramEnd"/>
       <w:r>
         <w:rPr>
           <w:rFonts w:ascii="Consolas" w:eastAsia="Times New Roman" w:hAnsi="Consolas" w:cs="Times New Roman"/>
@@ -12227,7 +11962,6 @@
         </w:rPr>
         <w:t>"No Response"</w:t>
       </w:r>
-      <w:proofErr w:type="gramStart"/>
       <w:r>
         <w:rPr>
           <w:rFonts w:ascii="Consolas" w:eastAsia="Times New Roman" w:hAnsi="Consolas" w:cs="Times New Roman"/>
@@ -12239,7 +11973,6 @@
         </w:rPr>
         <w:t>];</w:t>
       </w:r>
-      <w:proofErr w:type="gramEnd"/>
     </w:p>
     <w:p>
       <w:pPr>
@@ -12276,7 +12009,6 @@
         </w:rPr>
         <w:t xml:space="preserve"> </w:t>
       </w:r>
-      <w:proofErr w:type="spellStart"/>
       <w:r>
         <w:rPr>
           <w:rFonts w:ascii="Consolas" w:eastAsia="Times New Roman" w:hAnsi="Consolas" w:cs="Times New Roman"/>
@@ -12288,7 +12020,6 @@
         </w:rPr>
         <w:t>partyStrength</w:t>
       </w:r>
-      <w:proofErr w:type="spellEnd"/>
       <w:r>
         <w:rPr>
           <w:rFonts w:ascii="Consolas" w:eastAsia="Times New Roman" w:hAnsi="Consolas" w:cs="Times New Roman"/>
@@ -12331,43 +12062,7 @@
           <w:szCs w:val="21"/>
           <w14:ligatures w14:val="none"/>
         </w:rPr>
-        <w:t xml:space="preserve">"&lt;select party ID </w:t>
-      </w:r>
-      <w:proofErr w:type="spellStart"/>
-      <w:r>
-        <w:rPr>
-          <w:rFonts w:ascii="Consolas" w:eastAsia="Times New Roman" w:hAnsi="Consolas" w:cs="Times New Roman"/>
-          <w:color w:val="CE9178"/>
-          <w:kern w:val="0"/>
-          <w:sz w:val="21"/>
-          <w:szCs w:val="21"/>
-          <w14:ligatures w14:val="none"/>
-        </w:rPr>
-        <w:t>strenght</w:t>
-      </w:r>
-      <w:proofErr w:type="spellEnd"/>
-      <w:r>
-        <w:rPr>
-          <w:rFonts w:ascii="Consolas" w:eastAsia="Times New Roman" w:hAnsi="Consolas" w:cs="Times New Roman"/>
-          <w:color w:val="CE9178"/>
-          <w:kern w:val="0"/>
-          <w:sz w:val="21"/>
-          <w:szCs w:val="21"/>
-          <w14:ligatures w14:val="none"/>
-        </w:rPr>
-        <w:t>&gt;</w:t>
-      </w:r>
-      <w:proofErr w:type="gramStart"/>
-      <w:r>
-        <w:rPr>
-          <w:rFonts w:ascii="Consolas" w:eastAsia="Times New Roman" w:hAnsi="Consolas" w:cs="Times New Roman"/>
-          <w:color w:val="CE9178"/>
-          <w:kern w:val="0"/>
-          <w:sz w:val="21"/>
-          <w:szCs w:val="21"/>
-          <w14:ligatures w14:val="none"/>
-        </w:rPr>
-        <w:t>"</w:t>
+        <w:t>"&lt;select party ID strenght&gt;"</w:t>
       </w:r>
       <w:r>
         <w:rPr>
@@ -12380,7 +12075,6 @@
         </w:rPr>
         <w:t xml:space="preserve"> ,</w:t>
       </w:r>
-      <w:proofErr w:type="gramEnd"/>
       <w:r>
         <w:rPr>
           <w:rFonts w:ascii="Consolas" w:eastAsia="Times New Roman" w:hAnsi="Consolas" w:cs="Times New Roman"/>
@@ -12525,7 +12219,29 @@
           <w:szCs w:val="21"/>
           <w14:ligatures w14:val="none"/>
         </w:rPr>
-        <w:t>"Not Very Strong Democrat"</w:t>
+        <w:t xml:space="preserve">"Not Very Strong </w:t>
+      </w:r>
+      <w:r>
+        <w:rPr>
+          <w:rFonts w:ascii="Consolas" w:eastAsia="Times New Roman" w:hAnsi="Consolas" w:cs="Times New Roman"/>
+          <w:color w:val="CE9178"/>
+          <w:kern w:val="0"/>
+          <w:sz w:val="21"/>
+          <w:szCs w:val="21"/>
+          <w14:ligatures w14:val="none"/>
+        </w:rPr>
+        <w:t>Republican</w:t>
+      </w:r>
+      <w:r>
+        <w:rPr>
+          <w:rFonts w:ascii="Consolas" w:eastAsia="Times New Roman" w:hAnsi="Consolas" w:cs="Times New Roman"/>
+          <w:color w:val="CE9178"/>
+          <w:kern w:val="0"/>
+          <w:sz w:val="21"/>
+          <w:szCs w:val="21"/>
+          <w14:ligatures w14:val="none"/>
+        </w:rPr>
+        <w:t>"</w:t>
       </w:r>
       <w:r>
         <w:rPr>
@@ -12618,7 +12334,6 @@
         </w:rPr>
         <w:t>"No Response"</w:t>
       </w:r>
-      <w:proofErr w:type="gramStart"/>
       <w:r>
         <w:rPr>
           <w:rFonts w:ascii="Consolas" w:eastAsia="Times New Roman" w:hAnsi="Consolas" w:cs="Times New Roman"/>
@@ -12630,7 +12345,6 @@
         </w:rPr>
         <w:t>];</w:t>
       </w:r>
-      <w:proofErr w:type="gramEnd"/>
     </w:p>
     <w:p>
       <w:pPr>
@@ -12667,7 +12381,6 @@
         </w:rPr>
         <w:t xml:space="preserve"> </w:t>
       </w:r>
-      <w:proofErr w:type="spellStart"/>
       <w:r>
         <w:rPr>
           <w:rFonts w:ascii="Consolas" w:eastAsia="Times New Roman" w:hAnsi="Consolas" w:cs="Times New Roman"/>
@@ -12679,7 +12392,6 @@
         </w:rPr>
         <w:t>dislikeBiden</w:t>
       </w:r>
-      <w:proofErr w:type="spellEnd"/>
       <w:r>
         <w:rPr>
           <w:rFonts w:ascii="Consolas" w:eastAsia="Times New Roman" w:hAnsi="Consolas" w:cs="Times New Roman"/>
@@ -12722,42 +12434,18 @@
           <w:szCs w:val="21"/>
           <w14:ligatures w14:val="none"/>
         </w:rPr>
-        <w:t>"&lt;select Biden dislike&gt;</w:t>
-      </w:r>
-      <w:proofErr w:type="gramStart"/>
-      <w:r>
-        <w:rPr>
-          <w:rFonts w:ascii="Consolas" w:eastAsia="Times New Roman" w:hAnsi="Consolas" w:cs="Times New Roman"/>
-          <w:color w:val="CE9178"/>
-          <w:kern w:val="0"/>
-          <w:sz w:val="21"/>
-          <w:szCs w:val="21"/>
-          <w14:ligatures w14:val="none"/>
-        </w:rPr>
-        <w:t>"</w:t>
-      </w:r>
-      <w:r>
-        <w:rPr>
-          <w:rFonts w:ascii="Consolas" w:eastAsia="Times New Roman" w:hAnsi="Consolas" w:cs="Times New Roman"/>
-          <w:color w:val="CCCCCC"/>
-          <w:kern w:val="0"/>
-          <w:sz w:val="21"/>
-          <w:szCs w:val="21"/>
-          <w14:ligatures w14:val="none"/>
-        </w:rPr>
-        <w:t xml:space="preserve"> ,</w:t>
-      </w:r>
-      <w:proofErr w:type="gramEnd"/>
-      <w:r>
-        <w:rPr>
-          <w:rFonts w:ascii="Consolas" w:eastAsia="Times New Roman" w:hAnsi="Consolas" w:cs="Times New Roman"/>
-          <w:color w:val="CCCCCC"/>
-          <w:kern w:val="0"/>
-          <w:sz w:val="21"/>
-          <w:szCs w:val="21"/>
-          <w14:ligatures w14:val="none"/>
-        </w:rPr>
-        <w:t xml:space="preserve"> </w:t>
+        <w:t>"&lt;select Biden dislike&gt;"</w:t>
+      </w:r>
+      <w:r>
+        <w:rPr>
+          <w:rFonts w:ascii="Consolas" w:eastAsia="Times New Roman" w:hAnsi="Consolas" w:cs="Times New Roman"/>
+          <w:color w:val="CCCCCC"/>
+          <w:kern w:val="0"/>
+          <w:sz w:val="21"/>
+          <w:szCs w:val="21"/>
+          <w14:ligatures w14:val="none"/>
+        </w:rPr>
+        <w:t xml:space="preserve"> , </w:t>
       </w:r>
       <w:r>
         <w:rPr>
@@ -13081,7 +12769,6 @@
         </w:rPr>
         <w:t xml:space="preserve"> </w:t>
       </w:r>
-      <w:proofErr w:type="spellStart"/>
       <w:r>
         <w:rPr>
           <w:rFonts w:ascii="Consolas" w:eastAsia="Times New Roman" w:hAnsi="Consolas" w:cs="Times New Roman"/>
@@ -13093,7 +12780,6 @@
         </w:rPr>
         <w:t>dislikeTrump</w:t>
       </w:r>
-      <w:proofErr w:type="spellEnd"/>
       <w:r>
         <w:rPr>
           <w:rFonts w:ascii="Consolas" w:eastAsia="Times New Roman" w:hAnsi="Consolas" w:cs="Times New Roman"/>
@@ -13136,42 +12822,18 @@
           <w:szCs w:val="21"/>
           <w14:ligatures w14:val="none"/>
         </w:rPr>
-        <w:t>"&lt;select Trump dislike&gt;</w:t>
-      </w:r>
-      <w:proofErr w:type="gramStart"/>
-      <w:r>
-        <w:rPr>
-          <w:rFonts w:ascii="Consolas" w:eastAsia="Times New Roman" w:hAnsi="Consolas" w:cs="Times New Roman"/>
-          <w:color w:val="CE9178"/>
-          <w:kern w:val="0"/>
-          <w:sz w:val="21"/>
-          <w:szCs w:val="21"/>
-          <w14:ligatures w14:val="none"/>
-        </w:rPr>
-        <w:t>"</w:t>
-      </w:r>
-      <w:r>
-        <w:rPr>
-          <w:rFonts w:ascii="Consolas" w:eastAsia="Times New Roman" w:hAnsi="Consolas" w:cs="Times New Roman"/>
-          <w:color w:val="CCCCCC"/>
-          <w:kern w:val="0"/>
-          <w:sz w:val="21"/>
-          <w:szCs w:val="21"/>
-          <w14:ligatures w14:val="none"/>
-        </w:rPr>
-        <w:t xml:space="preserve"> ,</w:t>
-      </w:r>
-      <w:proofErr w:type="gramEnd"/>
-      <w:r>
-        <w:rPr>
-          <w:rFonts w:ascii="Consolas" w:eastAsia="Times New Roman" w:hAnsi="Consolas" w:cs="Times New Roman"/>
-          <w:color w:val="CCCCCC"/>
-          <w:kern w:val="0"/>
-          <w:sz w:val="21"/>
-          <w:szCs w:val="21"/>
-          <w14:ligatures w14:val="none"/>
-        </w:rPr>
-        <w:t xml:space="preserve"> </w:t>
+        <w:t>"&lt;select Trump dislike&gt;"</w:t>
+      </w:r>
+      <w:r>
+        <w:rPr>
+          <w:rFonts w:ascii="Consolas" w:eastAsia="Times New Roman" w:hAnsi="Consolas" w:cs="Times New Roman"/>
+          <w:color w:val="CCCCCC"/>
+          <w:kern w:val="0"/>
+          <w:sz w:val="21"/>
+          <w:szCs w:val="21"/>
+          <w14:ligatures w14:val="none"/>
+        </w:rPr>
+        <w:t xml:space="preserve"> , </w:t>
       </w:r>
       <w:r>
         <w:rPr>
@@ -13495,7 +13157,6 @@
         </w:rPr>
         <w:t xml:space="preserve"> </w:t>
       </w:r>
-      <w:proofErr w:type="spellStart"/>
       <w:r>
         <w:rPr>
           <w:rFonts w:ascii="Consolas" w:eastAsia="Times New Roman" w:hAnsi="Consolas" w:cs="Times New Roman"/>
@@ -13507,7 +13168,6 @@
         </w:rPr>
         <w:t>splitUnified</w:t>
       </w:r>
-      <w:proofErr w:type="spellEnd"/>
       <w:r>
         <w:rPr>
           <w:rFonts w:ascii="Consolas" w:eastAsia="Times New Roman" w:hAnsi="Consolas" w:cs="Times New Roman"/>
@@ -13550,42 +13210,18 @@
           <w:szCs w:val="21"/>
           <w14:ligatures w14:val="none"/>
         </w:rPr>
-        <w:t>"&lt;select split or unified&gt;</w:t>
-      </w:r>
-      <w:proofErr w:type="gramStart"/>
-      <w:r>
-        <w:rPr>
-          <w:rFonts w:ascii="Consolas" w:eastAsia="Times New Roman" w:hAnsi="Consolas" w:cs="Times New Roman"/>
-          <w:color w:val="CE9178"/>
-          <w:kern w:val="0"/>
-          <w:sz w:val="21"/>
-          <w:szCs w:val="21"/>
-          <w14:ligatures w14:val="none"/>
-        </w:rPr>
-        <w:t>"</w:t>
-      </w:r>
-      <w:r>
-        <w:rPr>
-          <w:rFonts w:ascii="Consolas" w:eastAsia="Times New Roman" w:hAnsi="Consolas" w:cs="Times New Roman"/>
-          <w:color w:val="CCCCCC"/>
-          <w:kern w:val="0"/>
-          <w:sz w:val="21"/>
-          <w:szCs w:val="21"/>
-          <w14:ligatures w14:val="none"/>
-        </w:rPr>
-        <w:t xml:space="preserve"> ,</w:t>
-      </w:r>
-      <w:proofErr w:type="gramEnd"/>
-      <w:r>
-        <w:rPr>
-          <w:rFonts w:ascii="Consolas" w:eastAsia="Times New Roman" w:hAnsi="Consolas" w:cs="Times New Roman"/>
-          <w:color w:val="CCCCCC"/>
-          <w:kern w:val="0"/>
-          <w:sz w:val="21"/>
-          <w:szCs w:val="21"/>
-          <w14:ligatures w14:val="none"/>
-        </w:rPr>
-        <w:t xml:space="preserve"> </w:t>
+        <w:t>"&lt;select split or unified&gt;"</w:t>
+      </w:r>
+      <w:r>
+        <w:rPr>
+          <w:rFonts w:ascii="Consolas" w:eastAsia="Times New Roman" w:hAnsi="Consolas" w:cs="Times New Roman"/>
+          <w:color w:val="CCCCCC"/>
+          <w:kern w:val="0"/>
+          <w:sz w:val="21"/>
+          <w:szCs w:val="21"/>
+          <w14:ligatures w14:val="none"/>
+        </w:rPr>
+        <w:t xml:space="preserve"> , </w:t>
       </w:r>
       <w:r>
         <w:rPr>
@@ -13711,7 +13347,6 @@
         </w:rPr>
         <w:t>"No Response"</w:t>
       </w:r>
-      <w:proofErr w:type="gramStart"/>
       <w:r>
         <w:rPr>
           <w:rFonts w:ascii="Consolas" w:eastAsia="Times New Roman" w:hAnsi="Consolas" w:cs="Times New Roman"/>
@@ -13723,7 +13358,6 @@
         </w:rPr>
         <w:t>];</w:t>
       </w:r>
-      <w:proofErr w:type="gramEnd"/>
     </w:p>
     <w:p>
       <w:pPr>
@@ -13761,7 +13395,6 @@
         </w:rPr>
         <w:t xml:space="preserve"> </w:t>
       </w:r>
-      <w:proofErr w:type="spellStart"/>
       <w:r>
         <w:rPr>
           <w:rFonts w:ascii="Consolas" w:eastAsia="Times New Roman" w:hAnsi="Consolas" w:cs="Times New Roman"/>
@@ -13773,7 +13406,6 @@
         </w:rPr>
         <w:t>countryTrack</w:t>
       </w:r>
-      <w:proofErr w:type="spellEnd"/>
       <w:r>
         <w:rPr>
           <w:rFonts w:ascii="Consolas" w:eastAsia="Times New Roman" w:hAnsi="Consolas" w:cs="Times New Roman"/>
@@ -13816,42 +13448,18 @@
           <w:szCs w:val="21"/>
           <w14:ligatures w14:val="none"/>
         </w:rPr>
-        <w:t>"&lt;select if county on right track&gt;</w:t>
-      </w:r>
-      <w:proofErr w:type="gramStart"/>
-      <w:r>
-        <w:rPr>
-          <w:rFonts w:ascii="Consolas" w:eastAsia="Times New Roman" w:hAnsi="Consolas" w:cs="Times New Roman"/>
-          <w:color w:val="CE9178"/>
-          <w:kern w:val="0"/>
-          <w:sz w:val="21"/>
-          <w:szCs w:val="21"/>
-          <w14:ligatures w14:val="none"/>
-        </w:rPr>
-        <w:t>"</w:t>
-      </w:r>
-      <w:r>
-        <w:rPr>
-          <w:rFonts w:ascii="Consolas" w:eastAsia="Times New Roman" w:hAnsi="Consolas" w:cs="Times New Roman"/>
-          <w:color w:val="CCCCCC"/>
-          <w:kern w:val="0"/>
-          <w:sz w:val="21"/>
-          <w:szCs w:val="21"/>
-          <w14:ligatures w14:val="none"/>
-        </w:rPr>
-        <w:t xml:space="preserve"> ,</w:t>
-      </w:r>
-      <w:proofErr w:type="gramEnd"/>
-      <w:r>
-        <w:rPr>
-          <w:rFonts w:ascii="Consolas" w:eastAsia="Times New Roman" w:hAnsi="Consolas" w:cs="Times New Roman"/>
-          <w:color w:val="CCCCCC"/>
-          <w:kern w:val="0"/>
-          <w:sz w:val="21"/>
-          <w:szCs w:val="21"/>
-          <w14:ligatures w14:val="none"/>
-        </w:rPr>
-        <w:t xml:space="preserve"> </w:t>
+        <w:t>"&lt;select if county on right track&gt;"</w:t>
+      </w:r>
+      <w:r>
+        <w:rPr>
+          <w:rFonts w:ascii="Consolas" w:eastAsia="Times New Roman" w:hAnsi="Consolas" w:cs="Times New Roman"/>
+          <w:color w:val="CCCCCC"/>
+          <w:kern w:val="0"/>
+          <w:sz w:val="21"/>
+          <w:szCs w:val="21"/>
+          <w14:ligatures w14:val="none"/>
+        </w:rPr>
+        <w:t xml:space="preserve"> , </w:t>
       </w:r>
       <w:r>
         <w:rPr>

</xml_diff>